<commit_message>
checkpoint for migrating to xata
</commit_message>
<xml_diff>
--- a/SEMESTER TWO SPORT FIXTURES.docx
+++ b/SEMESTER TWO SPORT FIXTURES.docx
@@ -172,7 +172,132 @@
           <w:sz w:val="14"/>
           <w:szCs w:val="14"/>
         </w:rPr>
-        <w:t>SEMESTER TWO SPORT FIXTURES   –   2023  BOYS   –   JUNIOR   SPORT  FINAL   –   11 /0 7 /23  D ATE   BOYS  BASKETBALL   –   1   BASKETBALL   –   2   SOCCER   –   1   SOCCER   -   2  19/07 / 2023   HERI v RCST   @ HERI 1   EDIN v WANW   @ TBU   EDIN v WANW   @ TBU   LIGH v HRTN 2   @ LIGH 2  LIGH v MARA   @ SPRI 1   MTEV v   STAN   @ DABA   2   HRTN 1 v MARA 1   @ KGHT 1   HERI v RCST @ HERI 2  CHPA 1 v WANW   @ CDLF 1   WAVE v RCST   @ SBC 1   WAVE v MTEV   @ KRFF 1   MARA 2 v STAN   @ CHAL 1  CHPA 2 v WAVE   @ CDLF 2   CHPA v BYE   @ CDLF3   CHPA v BYE   @ IYU 1  NORT v MTEV   @ DISC 1  EDIN v STAN   @ TBU  02/08 / 2023   LIGH v CHPA 1   @ SPRI 1   CHPA v WAVE   @ CDLF 1   CHPA v WAVE   @ IYU 1   MARA 2 v LIGH   @ CHAL 2  MARA v HERI   @ DABA 1   RCST v MTEV   @ CASS 2   MTEV v HRTN 1   @   MILP 1   STAN v HERI   @ KNXP 1  RCST v WANW   @ CASS   1   STAN v EDIN   @ TBU   MARA 1 v EDIN   @ CHAL 1   RCST v HRTN 2   @ RCST   2  MTEV v CHPA 2   @ CASS 5   WANW v BYE   @ CASS 3   WANW v BYE   @ SWEE 1  NORT v EDIN   @ DISC 1  STAN v WAVE   @ TBU  16/08 / 2023   CHPA 1 v MARA   @ CDLF 1   WANW v CHPA   @ CASS 4   WANW v CHPA   @ SWEE 1   LIGH v RCST   @ LIGH 2  RCST v LIGH   @ CASS 1   EDIN v RCST   @ TBU   EDIN v MTEV   @ TBU   HRTN 2 v STAN   @ KGHT 2  WANW v HERI   @ CASS 3   MTEV v WAVE   @ MTEV 1   HRTN 1 v WAVE   @ KGHT 1   HERI v MARA 2  NORT v CHPA 2   @ DISC 1   STAN v BYE   MARA   1   v BYE   @ CHAL 1  STAN v MTEV   @ TBU  WAVE v EDIN   @ SBC 1  30/08 / 2023   CHPA 1 v RCST   @ CDLF 1   CHPA v MTEV   @ CDLF 3   CHPA v HRTN 1   @ IYU 1   MARA 2 v HRTN 2   @ CHAL 2  WANW v MARA   @ CASS 3   WAVE v EDIN   @ SBC 1   WAVE v EDIN   @ KRFF 1   STAN v RCST   @ KNXP 1  MTEV v EDIN   @ MTEV 1   STAN v WANW   @ TBU   MARA 1 v WANW   @ CHAL 1  CHPA 2 v STAN   @ CDLF 2   RCST v BYE   @ CASS 1   MTEV v BYE   @ MTEV 3  NORT v WAVE   @ DISC 1  13/09 / 2023   HERI v CHPA 1   @ CDLF 4   STAN v CHPA   @ TBU   MARA 1 v CHPA   @ CHAL 1   LIGH v STAN   @ LIGH 2  LIGH v WANW   @ SPRI 1   WANW v RCST   @ CASS 1   WANW v MTEV   @ SWEE 1   HRTN 2 v HERI   @ KGHT 1  NORT v STAN   @ DISC 1   EDIN v MTEV   @ TBU   EDIN v HRTN 1   @ TBU  EDIN v CHPA 2   @ TBU   WAVE v BYE   @ SBC 1   WAVE v BYE   @ KRFF 1  MTEV v WAVE   @ SPLK 2  11/10 / 2023   HERI v LIGH   @ HERI 1   CHPA v EDIN   @ CDLF 1   CHPA v EDIN   @ IYU 1   HERI v LIGH   @ HERI 2  MARA v RCST   @ DABA 2   WAVE v WANW   @ SBC 1   WAVE v WANW   @ KRFF 1   RCST v MARA 2   @ RCST   2  RCST v STAN   @ CASS 1   MTEV v MARA 1   @   MILP 1  MTEV v BYE   @ MTEV 2   HRTN 1 v BYE   @ KGHT 1  25/10 / 2023   GRAND FINAL   RCST v CHPA   @ CASS 1   MTEV v CHPA   @   MILP 1   GRAND FINAL  STAN v WAVE   @ TBU   MARA 1 v WAVE   @ CHAL 1  WANW v MTEV   @ CASS 2   WANW v HRTN 1   @ SWEE 1  EDIN v BYE   @ EDIN 1   EDIN v BYE   @ EDIN 1</w:t>
+        <w:t xml:space="preserve">SEMESTER TWO SPORT FIXTURES   –   2023  BOYS   –   </w:t>
+      </w:r>
+      <w:r>
+        <w:rPr>
+          <w:color w:val="FF0000"/>
+          <w:sz w:val="14"/>
+          <w:szCs w:val="14"/>
+        </w:rPr>
+        <w:t xml:space="preserve">JUNIOR   SPORT  </w:t>
+      </w:r>
+      <w:r>
+        <w:rPr>
+          <w:sz w:val="14"/>
+          <w:szCs w:val="14"/>
+          <w:highlight w:val="yellow"/>
+        </w:rPr>
+        <w:t>FINAL   –   11 /0 7 /23  D ATE</w:t>
+      </w:r>
+      <w:r>
+        <w:rPr>
+          <w:sz w:val="14"/>
+          <w:szCs w:val="14"/>
+        </w:rPr>
+        <w:t xml:space="preserve">   </w:t>
+      </w:r>
+      <w:r>
+        <w:rPr>
+          <w:color w:val="FF0000"/>
+          <w:sz w:val="14"/>
+          <w:szCs w:val="14"/>
+        </w:rPr>
+        <w:t xml:space="preserve">BOYS  </w:t>
+      </w:r>
+      <w:r>
+        <w:rPr>
+          <w:b/>
+          <w:bCs/>
+          <w:sz w:val="14"/>
+          <w:szCs w:val="14"/>
+        </w:rPr>
+        <w:t>BASKETBALL   –   1</w:t>
+      </w:r>
+      <w:r>
+        <w:rPr>
+          <w:sz w:val="14"/>
+          <w:szCs w:val="14"/>
+        </w:rPr>
+        <w:t xml:space="preserve">   </w:t>
+      </w:r>
+      <w:r>
+        <w:rPr>
+          <w:b/>
+          <w:bCs/>
+          <w:sz w:val="14"/>
+          <w:szCs w:val="14"/>
+        </w:rPr>
+        <w:t>BASKETBALL   –   2   SOCCER   –   1   SOCCER   -   2</w:t>
+      </w:r>
+      <w:r>
+        <w:rPr>
+          <w:sz w:val="14"/>
+          <w:szCs w:val="14"/>
+        </w:rPr>
+        <w:t xml:space="preserve">  </w:t>
+      </w:r>
+      <w:r>
+        <w:rPr>
+          <w:color w:val="FF0000"/>
+          <w:sz w:val="14"/>
+          <w:szCs w:val="14"/>
+        </w:rPr>
+        <w:t>19/07 / 2023   HERI v RCST   @ HERI 1   EDIN v WANW   @ TBU   EDIN v WANW   @ TBU   LIGH v HRTN 2   @ LIGH 2  LIGH v MARA   @ SPRI 1   MTEV v   STAN   @ DABA   2   HRTN 1 v MARA 1   @ KGHT 1   HERI v RCST @ HERI 2  CHPA 1 v WANW   @ CDLF 1   WAVE v RCST   @ SBC 1   WAVE v MTEV   @ KRFF 1   MARA 2 v STAN   @ CHAL 1  CHPA 2 v WAVE   @ CDLF 2   CHPA v BYE   @ CDLF3   CHPA v BYE   @ IYU 1  NORT v MTEV   @ DISC 1  EDIN v STAN   @ TBU</w:t>
+      </w:r>
+      <w:r>
+        <w:rPr>
+          <w:sz w:val="14"/>
+          <w:szCs w:val="14"/>
+        </w:rPr>
+        <w:t xml:space="preserve">  02/08 / 2023   LIGH v CHPA 1   @ SPRI 1   CHPA v WAVE   @ CDLF 1   CHPA v WAVE   @ IYU 1   MARA 2 v LIGH   @ CHAL 2  MARA v HERI   @ DABA 1   RCST v MTEV   @ CASS 2   MTEV v HRTN 1   @   MILP 1   STAN v HERI   @ KNXP 1  RCST v WANW   @ CASS   1   STAN v EDIN   @ TBU   MARA 1 v EDIN   @ CHAL 1   RCST v HRTN 2   @ RCST   2  MTEV v CHPA 2   @ CASS 5   WANW v BYE   @ CASS 3   WANW v BYE   @ SWEE 1  NORT v EDIN   @ DISC 1  STAN v WAVE   @ TBU  16/08 / 2023   CHPA 1 v MARA   @ CDLF 1   WANW v CHPA   @ CASS 4   WANW v CHPA   @ SWEE 1   LIGH v RCST   @ LIGH 2  RCST v LIGH   @ CASS 1   EDIN v RCST   @ TBU   EDIN v MTEV   @ TBU   HRTN 2 v STAN   @ KGHT 2  WANW v HERI   @ CASS 3   MTEV v WAVE   @ MTEV 1   HRTN 1 v WAVE   @ KGHT 1   HERI v MARA 2  NORT v CHPA 2   @ DISC 1   STAN v BYE   MARA   1   v BYE   @ CHAL 1  STAN v MTEV   @ TBU  WAVE v EDIN   @ SBC 1  30/08 / 2023   CHPA 1 v RCST   @ CDLF 1   CHPA v MTEV   @ CDLF 3   CHPA v HRTN 1   @ IYU 1   MARA 2 v HRTN 2   @ CHAL 2  WANW v MARA   @ CASS 3   WAVE v EDIN   @ SBC 1   WAVE v EDIN   @ KRFF 1   STAN v RCST   @ KNXP 1  MTEV v EDIN   @ MTEV 1   STAN v WANW   @ TBU   MARA 1 v WANW   @ CHAL 1  CHPA 2 v STAN   @ CDLF 2   RCST v BYE   @ CASS 1   MTEV v BYE   @ MTEV 3  NORT v WAVE   @ DISC 1  13/09 / 2023   HERI v CHPA 1   @ CDLF 4   STAN v CHPA   @ TBU   MARA 1 v CHPA   @ CHAL 1   LIGH v STAN   @ LIGH 2  LIGH v WANW   @ SPRI 1   WANW v RCST   @ CASS 1   WANW v MTEV   @ SWEE 1   HRTN 2 v HERI   @ KGHT 1  NORT v STAN   @ DISC 1   EDIN v MTEV   @ TBU   EDIN v HRTN 1   @ TBU  EDIN v CHPA 2   @ TBU   WAVE v BYE   @ SBC 1   WAVE v BYE   @ KRFF 1  MTEV v WAVE   @ SPLK 2  11/10 / 2023   HERI v LIGH   @ HERI 1   CHPA v EDIN   @ CDLF 1   CHPA v EDIN   @ IYU 1   HERI v LIGH   @ HERI 2  MARA v RCST   @ DABA 2   WAVE v WANW   @ SBC 1   WAVE v WANW   @ KRFF 1   RCST v MARA 2   @ RCST   2  RCST v STAN   @ CASS 1   MTEV v MARA 1   @   MILP 1  MTEV v BYE   @ MTEV 2   HRTN 1 v BYE   @ KGHT 1  25/10 / 2023   GRAND FINAL   RCST v CHPA   @ CASS 1   MTEV v CHPA   @   MILP 1   GRAND FINAL  STAN v WAVE   @ TBU   MARA 1 v WAVE   @ CHAL 1  WANW v MTEV   @ CASS 2   WANW v HRTN 1   @ SWEE 1  EDIN v BYE   @ EDIN 1   EDIN v BYE   @ EDIN 1</w:t>
+      </w:r>
+    </w:p>
+    <w:p>
+      <w:pPr>
+        <w:rPr>
+          <w:sz w:val="14"/>
+          <w:szCs w:val="14"/>
+        </w:rPr>
+      </w:pPr>
+    </w:p>
+    <w:p>
+      <w:pPr>
+        <w:rPr>
+          <w:sz w:val="14"/>
+          <w:szCs w:val="14"/>
+        </w:rPr>
+      </w:pPr>
+      <w:r>
+        <w:rPr>
+          <w:sz w:val="14"/>
+          <w:szCs w:val="14"/>
+        </w:rPr>
+        <w:t xml:space="preserve">SEMESTER TWO SPORT FIXTURES   –   2023 GIRLS   –   JUNIOR   SPORT FINAL   –   11 /0 7 /23 D ATE   GIRLS NETBALL   -   1   NETBALL   -   2   VOLLEYBALL   –   1A   VOLLEYBALL   –   1B 19/07 / 2023   RCST v HERI   @ CASS 1   NORT v MTEV 1   @ DISC 2   CHPA 1 v LIGH   @ CDLF 4   WAVE v STAN 1   @ WAVE 1 HRTN   v LIGH   @ D DNA   1   MTEV 2 v MARA   @   PRNC 1   MTEV 2 v HRTN   @ DABA 3   CHPA 2 v MARA   @ CDLF 5 WANW v CHPA 1   @ CASS 3   RCST v WAVE   @ CASS 2   WANW1 v HERI 1   @ WANW1   MTEV 1 v EDIN   @ MTEV 1 MARA   v MTEV   @   EHLC 1   WANW v STAN   @ CASS 4   STAN 2 v BY E @ STAN 1   WANW2 v HERI 2   @ WANW2 STAN v EDIN   @TBU   CHPA v BYE   @ CDLF 6 WAVE v CHPA 2   @ SBC 2 02/08 / 2023   CHPA 1 v LIGH   @ CDLF 2   MTEV 2 v CHPA   @ CASS 7   STAN 2 v MTEV 2   @ TBU   STAN 1 v MTEV 1   @ TBU HERI v   HRTN   @ CDLF 3   MTEV 1   v RCST   @ CASS 8   WANW1 v CHPA1   @ WANW1   WANW2 v CHPA2   @ WANW 2 WANW v RCST   @ CASS   5   NORT v STAN   @ DISC 2   HRTN v LIGH   @ DABA 1   HERI 2 v WAVE   @ HERI 2 MTEV v CHPA 2   @ CASS 6   WAVE v MARA   @ SBC 2   HERI 1 v BYE   @ HERI 4   EDIN v MARA </w:t>
+      </w:r>
+      <w:proofErr w:type="spellStart"/>
+      <w:r>
+        <w:rPr>
+          <w:sz w:val="14"/>
+          <w:szCs w:val="14"/>
+        </w:rPr>
+        <w:t>MARA</w:t>
+      </w:r>
+      <w:proofErr w:type="spellEnd"/>
+      <w:r>
+        <w:rPr>
+          <w:sz w:val="14"/>
+          <w:szCs w:val="14"/>
+        </w:rPr>
+        <w:t xml:space="preserve">   v EDIN   @ EHLC 1   WANW v BYE   @ CASS 4 WAVE v STAN   @ SBC 1 16/08 / 2023   HRTN   v CHPA 1   @ D DNA   1   NORT v CHPA   @ DISC 2   LIGH v STAN 2   @ SPRI 2   MARA v STAN 1   @   DABA 5 LIGH v RCST   @ SPRI 1   MTEV 1 v WAVE   @ PRNC 1   CHPA 1 v HERI 1   @ CDLF 3   WAVE v EDIN   @ WAVE 1 HERI v WANW   @ HERI 1   STAN v MTEV 2   @ TBU   MTEV 2 v WANW1   @ DABA 3   CHPA 2 v HERI 2   @ CDLF 4 MARA   v CHPA 2   @   EHLC 1   RCST v WANW   @ CASS 2   HRTN v BYE   @ DABA 2   MTEV 1 v WANW2   @ DABA 4 STAN v MTEV   @ TBU   MARA v BYE   @   MARA 3 EDIN v WAVE   @ TBU 30/08 / 2023   RCST v CHPA 1   @ CASS   2   CHPA v MARA   @ CDLF 4   STAN 2 v   WANW 1   @   BYE   STAN 1 v WANW 2   @TBU HRTN   v WANW   @ D DNA   3   NORT v WAVE   @ DISC 2   HERI 1 v MTEV 2   @ DABA 3   HERI 2 v MTEV 1   @ DABA 4 MTEV v EDIN   @ MTEV 2   MTEV 1 v WANW   @ DDNA 1   HRTN v CHPA 1   @ DABA 2   CHPA v EDIN   @ CDLF 5 STAN v CHPA 2   @   T BU   MTEV 2 v RCST   @ DDNA 2   LIGH v   BYE   @ SPRI 1   MARA v WAVE   @   DABA 5 MARA   v WAVE   @   EHLC   1   STAN v BYE   @   STAN 1 13/09 / 2023   CHPA 1 v HERI   @ CDLF 1   CHPA v WAVE   @ CDLF 3   STAN 2 v CHPA 1   @ TBU   STAN 1 v CHPA 2   @ TBU WANW v LIGH   @ CASS 2   MARA v STAN   @ EHLC 2   WANW 1 v LIGH   @ WANW 1   MTEV 1 v WAVE   @ SPLK 1 MARA   v STAN   @ EHLC 1   NORT v WANW   @ DISC 2   HERI 1 v HRTN   @ HERI 1   WANW 2 v MARA   @ WANW2 CHPA 2 v EDIN   @ CDLF 2   MTEV 1 v MTEV 2   @ PRNC 1   MTEV 2 v BYE   @ MTEV 2   HERI 2 v EDIN   @ HERI 3 WAVE v MTEV   @ SBC   2   RCST v BYE   @ RCST 3 11/10 / 2023   LIGH v HERI   </w:t>
+      </w:r>
+      <w:r>
+        <w:rPr>
+          <w:sz w:val="14"/>
+          <w:szCs w:val="14"/>
+        </w:rPr>
+        <w:lastRenderedPageBreak/>
+        <w:t>@ SPRI 1   MTEV 1 v CHPA   @ NETS 1   HRTN v STAN 2   @ DABA 1   EDIN v STAN 1   @ TBU RCST v   HRTN   @ CASS 2   NORT v RCST   @ DISC 2   LIGH v HERI 1   @ SPRI 2   MARA v HERI 2   @   DABA   3 WANW v MARA   @ CASS 3   CHPA 1 v MTEV 2   @ CDLF 2   WAVE v WANW 2   @ WAVE 1 STAN v WAVE   @ TBU   WANW 1 v BYE   @ WANW 1   CHPA 2 v MTEV 1   @ CDLF 3 MTEV 2 v BYE   @ MTEV 3 25/10 / 2023   GRAND FINAL   GRAND FINAL   GRAND FINAL   GRAND FINAL</w:t>
       </w:r>
     </w:p>
     <w:sectPr>

</xml_diff>